<commit_message>
+ added LTG L03 * updated LTG E02 * updated LTG readme * updated E01 link in LTG L02
</commit_message>
<xml_diff>
--- a/The-Limits-to-Growth/Exercises/E02-Household-Waste.docx
+++ b/The-Limits-to-Growth/Exercises/E02-Household-Waste.docx
@@ -27,7 +27,7 @@
                 <wp:positionV relativeFrom="page">
                   <wp:posOffset>-568960</wp:posOffset>
                 </wp:positionV>
-                <wp:extent cx="7640955" cy="11594465"/>
+                <wp:extent cx="7641590" cy="11595100"/>
                 <wp:effectExtent l="0" t="0" r="0" b="3175"/>
                 <wp:wrapNone/>
                 <wp:docPr id="1" name="Group 2729"/>
@@ -38,7 +38,7 @@
                       <wpg:grpSpPr>
                         <a:xfrm>
                           <a:off x="0" y="0"/>
-                          <a:ext cx="7640280" cy="11593800"/>
+                          <a:ext cx="7641000" cy="11594520"/>
                         </a:xfrm>
                       </wpg:grpSpPr>
                       <wpg:grpSp>
@@ -46,15 +46,15 @@
                         <wpg:grpSpPr>
                           <a:xfrm>
                             <a:off x="0" y="0"/>
-                            <a:ext cx="7640280" cy="11593800"/>
+                            <a:ext cx="7641000" cy="11594520"/>
                           </a:xfrm>
                         </wpg:grpSpPr>
                         <wps:wsp>
                           <wps:cNvSpPr/>
                           <wps:spPr>
                             <a:xfrm>
-                              <a:off x="4861080" y="0"/>
-                              <a:ext cx="524520" cy="11593800"/>
+                              <a:off x="4861440" y="0"/>
+                              <a:ext cx="523800" cy="11594520"/>
                             </a:xfrm>
                             <a:custGeom>
                               <a:avLst/>
@@ -108,8 +108,8 @@
                           </pic:blipFill>
                           <pic:spPr>
                             <a:xfrm>
-                              <a:off x="0" y="4674240"/>
-                              <a:ext cx="7640280" cy="6919560"/>
+                              <a:off x="0" y="4674960"/>
+                              <a:ext cx="7641000" cy="6919560"/>
                             </a:xfrm>
                             <a:prstGeom prst="rect">
                               <a:avLst/>
@@ -128,8 +128,8 @@
           </mc:Choice>
           <mc:Fallback>
             <w:pict>
-              <v:group id="shape_0" alt="Group 2729" style="position:absolute;margin-left:192pt;margin-top:-44.8pt;width:601.6pt;height:912.9pt" coordorigin="3840,-896" coordsize="12032,18258">
-                <v:group id="shape_0" style="position:absolute;left:3840;top:-896;width:12032;height:18258">
+              <v:group id="shape_0" alt="Group 2729" style="position:absolute;margin-left:192pt;margin-top:-44.8pt;width:601.65pt;height:912.95pt" coordorigin="3840,-896" coordsize="12033,18259">
+                <v:group id="shape_0" style="position:absolute;left:3840;top:-896;width:12033;height:18259">
                   <v:shapetype id="shapetype_75" coordsize="21600,21600" o:spt="75" o:preferrelative="t" path="m@4@5l@4@11@9@11@9@5xe" filled="f" stroked="f">
                     <v:stroke joinstyle="miter"/>
                     <v:formulas>
@@ -149,7 +149,7 @@
                     <v:path o:extrusionok="f" gradientshapeok="t" o:connecttype="rect"/>
                     <o:lock v:ext="edit" aspectratio="t"/>
                   </v:shapetype>
-                  <v:shape id="shape_0" ID="Picture 2731" stroked="f" style="position:absolute;left:3840;top:6465;width:12031;height:10896;mso-position-horizontal-relative:page;mso-position-vertical-relative:page" type="shapetype_75">
+                  <v:shape id="shape_0" ID="Picture 2731" stroked="f" style="position:absolute;left:3840;top:6466;width:12032;height:10896;mso-position-horizontal-relative:page;mso-position-vertical-relative:page" type="shapetype_75">
                     <v:imagedata r:id="rId2" o:detectmouseclick="t"/>
                     <w10:wrap type="none"/>
                     <v:stroke color="#3465a4" joinstyle="round" endcap="flat"/>
@@ -190,25 +190,7 @@
           <w:szCs w:val="44"/>
           <w:lang w:val="en-US" w:eastAsia="de-DE" w:bidi="ar-SA"/>
         </w:rPr>
-        <w:t xml:space="preserve">Exercise – </w:t>
-      </w:r>
-      <w:r>
-        <w:rPr>
-          <w:rFonts w:ascii="StoneSansITCStd SemiBold" w:hAnsi="StoneSansITCStd SemiBold"/>
-          <w:sz w:val="44"/>
-          <w:szCs w:val="44"/>
-          <w:lang w:val="en-US" w:eastAsia="de-DE" w:bidi="ar-SA"/>
-        </w:rPr>
-        <w:t>2</w:t>
-      </w:r>
-      <w:r>
-        <w:rPr>
-          <w:rFonts w:ascii="StoneSansITCStd SemiBold" w:hAnsi="StoneSansITCStd SemiBold"/>
-          <w:sz w:val="44"/>
-          <w:szCs w:val="44"/>
-          <w:lang w:val="en-US" w:eastAsia="de-DE" w:bidi="ar-SA"/>
-        </w:rPr>
-        <w:t xml:space="preserve"> </w:t>
+        <w:t xml:space="preserve">Exercise – 2 </w:t>
       </w:r>
     </w:p>
     <w:p>
@@ -543,7 +525,29 @@
           <w:szCs w:val="22"/>
           <w:lang w:val="en-US" w:eastAsia="de-DE" w:bidi="ar-SA"/>
         </w:rPr>
-        <w:t>How many days of trash could you fit into your jar?</w:t>
+        <w:t xml:space="preserve">How many days of trash </w:t>
+      </w:r>
+      <w:r>
+        <w:rPr>
+          <w:rFonts w:eastAsia="宋体" w:cs="" w:cstheme="minorBidi" w:eastAsiaTheme="minorEastAsia"/>
+          <w:color w:val="auto"/>
+          <w:kern w:val="0"/>
+          <w:sz w:val="22"/>
+          <w:szCs w:val="22"/>
+          <w:lang w:val="en-US" w:eastAsia="de-DE" w:bidi="ar-SA"/>
+        </w:rPr>
+        <w:t>can</w:t>
+      </w:r>
+      <w:r>
+        <w:rPr>
+          <w:rFonts w:eastAsia="宋体" w:cs="" w:cstheme="minorBidi" w:eastAsiaTheme="minorEastAsia"/>
+          <w:color w:val="auto"/>
+          <w:kern w:val="0"/>
+          <w:sz w:val="22"/>
+          <w:szCs w:val="22"/>
+          <w:lang w:val="en-US" w:eastAsia="de-DE" w:bidi="ar-SA"/>
+        </w:rPr>
+        <w:t xml:space="preserve"> you fit into your jar?</w:t>
       </w:r>
     </w:p>
     <w:p>
@@ -685,7 +689,7 @@
               <wp:positionV relativeFrom="paragraph">
                 <wp:posOffset>635</wp:posOffset>
               </wp:positionV>
-              <wp:extent cx="16510" cy="16510"/>
+              <wp:extent cx="17145" cy="17145"/>
               <wp:effectExtent l="0" t="0" r="0" b="0"/>
               <wp:wrapNone/>
               <wp:docPr id="4" name="Frame1"/>
@@ -696,7 +700,7 @@
                     <wps:spPr>
                       <a:xfrm>
                         <a:off x="0" y="0"/>
-                        <a:ext cx="15840" cy="15840"/>
+                        <a:ext cx="16560" cy="16560"/>
                       </a:xfrm>
                       <a:prstGeom prst="rect">
                         <a:avLst/>
@@ -769,7 +773,7 @@
         </mc:Choice>
         <mc:Fallback>
           <w:pict>
-            <v:rect id="shape_0" ID="Frame1" stroked="f" style="position:absolute;margin-left:0pt;margin-top:0.05pt;width:1.2pt;height:1.2pt;mso-position-horizontal:right;mso-position-horizontal-relative:margin">
+            <v:rect id="shape_0" ID="Frame1" stroked="f" style="position:absolute;margin-left:0pt;margin-top:0.05pt;width:1.25pt;height:1.25pt;mso-position-horizontal:right;mso-position-horizontal-relative:margin">
               <w10:wrap type="square"/>
               <v:fill o:detectmouseclick="t" on="false"/>
               <v:stroke color="#3465a4" joinstyle="round" endcap="flat"/>
@@ -964,11 +968,11 @@
           <wp:wrapTight wrapText="bothSides">
             <wp:wrapPolygon edited="0">
               <wp:start x="-4" y="0"/>
-              <wp:lineTo x="-4" y="20806"/>
-              <wp:lineTo x="21469" y="20806"/>
-              <wp:lineTo x="21469" y="8963"/>
-              <wp:lineTo x="4143" y="8963"/>
-              <wp:lineTo x="4143" y="0"/>
+              <wp:lineTo x="-4" y="20783"/>
+              <wp:lineTo x="21465" y="20783"/>
+              <wp:lineTo x="21465" y="8939"/>
+              <wp:lineTo x="4138" y="8939"/>
+              <wp:lineTo x="4138" y="0"/>
               <wp:lineTo x="-4" y="0"/>
             </wp:wrapPolygon>
           </wp:wrapTight>
@@ -1038,11 +1042,11 @@
           <wp:wrapTight wrapText="bothSides">
             <wp:wrapPolygon edited="0">
               <wp:start x="-4" y="0"/>
-              <wp:lineTo x="-4" y="21108"/>
-              <wp:lineTo x="21495" y="21108"/>
-              <wp:lineTo x="21495" y="9381"/>
-              <wp:lineTo x="4143" y="7128"/>
-              <wp:lineTo x="4143" y="0"/>
+              <wp:lineTo x="-4" y="21085"/>
+              <wp:lineTo x="21491" y="21085"/>
+              <wp:lineTo x="21491" y="9358"/>
+              <wp:lineTo x="4138" y="7105"/>
+              <wp:lineTo x="4138" y="0"/>
               <wp:lineTo x="-4" y="0"/>
             </wp:wrapPolygon>
           </wp:wrapTight>

</xml_diff>